<commit_message>
final commit for PA2
</commit_message>
<xml_diff>
--- a/Final/PA2 pt2/Sketches and Description/Description.docx
+++ b/Final/PA2 pt2/Sketches and Description/Description.docx
@@ -83,11 +83,13 @@
         <w:jc w:val="center"/>
         <w:rPr>
           <w:rFonts w:ascii="Goudy Old Style" w:hAnsi="Goudy Old Style"/>
-        </w:rPr>
-      </w:pPr>
-      <w:r>
-        <w:rPr>
-          <w:rFonts w:ascii="Goudy Old Style" w:hAnsi="Goudy Old Style"/>
+          <w:u w:val="single"/>
+        </w:rPr>
+      </w:pPr>
+      <w:r>
+        <w:rPr>
+          <w:rFonts w:ascii="Goudy Old Style" w:hAnsi="Goudy Old Style"/>
+          <w:u w:val="single"/>
         </w:rPr>
         <w:t>Testing and Simulation methodology</w:t>
       </w:r>
@@ -101,6 +103,7 @@
     </w:p>
     <w:p>
       <w:pPr>
+        <w:spacing w:line="276" w:lineRule="auto"/>
         <w:rPr>
           <w:rFonts w:ascii="Goudy Old Style" w:hAnsi="Goudy Old Style"/>
         </w:rPr>
@@ -173,6 +176,7 @@
           <w:ilvl w:val="0"/>
           <w:numId w:val="2"/>
         </w:numPr>
+        <w:spacing w:line="276" w:lineRule="auto"/>
         <w:rPr>
           <w:rFonts w:ascii="Goudy Old Style" w:hAnsi="Goudy Old Style"/>
         </w:rPr>
@@ -203,6 +207,7 @@
           <w:ilvl w:val="0"/>
           <w:numId w:val="2"/>
         </w:numPr>
+        <w:spacing w:line="276" w:lineRule="auto"/>
         <w:rPr>
           <w:rFonts w:ascii="Goudy Old Style" w:hAnsi="Goudy Old Style"/>
         </w:rPr>
@@ -252,13 +257,15 @@
     </w:p>
     <w:p>
       <w:pPr>
-        <w:rPr>
-          <w:rFonts w:ascii="Goudy Old Style" w:hAnsi="Goudy Old Style"/>
-        </w:rPr>
-      </w:pPr>
-    </w:p>
-    <w:p>
-      <w:pPr>
+        <w:spacing w:line="276" w:lineRule="auto"/>
+        <w:rPr>
+          <w:rFonts w:ascii="Goudy Old Style" w:hAnsi="Goudy Old Style"/>
+        </w:rPr>
+      </w:pPr>
+    </w:p>
+    <w:p>
+      <w:pPr>
+        <w:spacing w:line="276" w:lineRule="auto"/>
         <w:rPr>
           <w:rFonts w:ascii="Goudy Old Style" w:hAnsi="Goudy Old Style"/>
         </w:rPr>
@@ -289,6 +296,7 @@
           <w:ilvl w:val="0"/>
           <w:numId w:val="3"/>
         </w:numPr>
+        <w:spacing w:line="276" w:lineRule="auto"/>
         <w:rPr>
           <w:rFonts w:ascii="Goudy Old Style" w:hAnsi="Goudy Old Style"/>
         </w:rPr>
@@ -337,6 +345,7 @@
           <w:ilvl w:val="0"/>
           <w:numId w:val="3"/>
         </w:numPr>
+        <w:spacing w:line="276" w:lineRule="auto"/>
         <w:rPr>
           <w:rFonts w:ascii="Goudy Old Style" w:hAnsi="Goudy Old Style"/>
         </w:rPr>
@@ -373,6 +382,7 @@
           <w:ilvl w:val="0"/>
           <w:numId w:val="3"/>
         </w:numPr>
+        <w:spacing w:line="276" w:lineRule="auto"/>
         <w:rPr>
           <w:rFonts w:ascii="Goudy Old Style" w:hAnsi="Goudy Old Style"/>
         </w:rPr>
@@ -416,13 +426,84 @@
     </w:p>
     <w:p>
       <w:pPr>
-        <w:rPr>
-          <w:rFonts w:ascii="Goudy Old Style" w:hAnsi="Goudy Old Style"/>
-        </w:rPr>
-      </w:pPr>
-    </w:p>
-    <w:p>
-      <w:pPr>
+        <w:pStyle w:val="ListParagraph"/>
+        <w:numPr>
+          <w:ilvl w:val="0"/>
+          <w:numId w:val="3"/>
+        </w:numPr>
+        <w:spacing w:line="276" w:lineRule="auto"/>
+        <w:rPr>
+          <w:rFonts w:ascii="Goudy Old Style" w:hAnsi="Goudy Old Style"/>
+        </w:rPr>
+      </w:pPr>
+      <w:r>
+        <w:rPr>
+          <w:rFonts w:ascii="Goudy Old Style" w:hAnsi="Goudy Old Style"/>
+        </w:rPr>
+        <w:t xml:space="preserve">A </w:t>
+      </w:r>
+      <w:r>
+        <w:rPr>
+          <w:rFonts w:ascii="Goudy Old Style" w:hAnsi="Goudy Old Style"/>
+        </w:rPr>
+        <w:t>big positive number and big negative number</w:t>
+      </w:r>
+      <w:r>
+        <w:rPr>
+          <w:rFonts w:ascii="Goudy Old Style" w:hAnsi="Goudy Old Style"/>
+        </w:rPr>
+        <w:t xml:space="preserve">: </w:t>
+      </w:r>
+      <w:r>
+        <w:rPr>
+          <w:rFonts w:ascii="Goudy Old Style" w:hAnsi="Goudy Old Style"/>
+        </w:rPr>
+        <w:t>X = 4294967295</w:t>
+      </w:r>
+      <w:r>
+        <w:rPr>
+          <w:rFonts w:ascii="Goudy Old Style" w:hAnsi="Goudy Old Style"/>
+        </w:rPr>
+        <w:t xml:space="preserve">, </w:t>
+      </w:r>
+      <w:r>
+        <w:rPr>
+          <w:rFonts w:ascii="Goudy Old Style" w:hAnsi="Goudy Old Style"/>
+        </w:rPr>
+        <w:t>Y = -4294967295;</w:t>
+      </w:r>
+    </w:p>
+    <w:p>
+      <w:pPr>
+        <w:pStyle w:val="ListParagraph"/>
+        <w:numPr>
+          <w:ilvl w:val="0"/>
+          <w:numId w:val="3"/>
+        </w:numPr>
+        <w:spacing w:line="276" w:lineRule="auto"/>
+        <w:rPr>
+          <w:rFonts w:ascii="Goudy Old Style" w:hAnsi="Goudy Old Style"/>
+        </w:rPr>
+      </w:pPr>
+      <w:r>
+        <w:rPr>
+          <w:rFonts w:ascii="Goudy Old Style" w:hAnsi="Goudy Old Style"/>
+        </w:rPr>
+        <w:t>Equality test: X=51, Y=51.</w:t>
+      </w:r>
+    </w:p>
+    <w:p>
+      <w:pPr>
+        <w:spacing w:line="276" w:lineRule="auto"/>
+        <w:ind w:left="360"/>
+        <w:rPr>
+          <w:rFonts w:ascii="Goudy Old Style" w:hAnsi="Goudy Old Style"/>
+        </w:rPr>
+      </w:pPr>
+    </w:p>
+    <w:p>
+      <w:pPr>
+        <w:spacing w:line="276" w:lineRule="auto"/>
         <w:rPr>
           <w:rFonts w:ascii="Goudy Old Style" w:hAnsi="Goudy Old Style"/>
         </w:rPr>
@@ -441,6 +522,7 @@
           <w:ilvl w:val="0"/>
           <w:numId w:val="1"/>
         </w:numPr>
+        <w:spacing w:line="276" w:lineRule="auto"/>
         <w:rPr>
           <w:rFonts w:ascii="Goudy Old Style" w:hAnsi="Goudy Old Style"/>
         </w:rPr>
@@ -471,6 +553,7 @@
           <w:ilvl w:val="0"/>
           <w:numId w:val="1"/>
         </w:numPr>
+        <w:spacing w:line="276" w:lineRule="auto"/>
         <w:rPr>
           <w:rFonts w:ascii="Goudy Old Style" w:hAnsi="Goudy Old Style"/>
         </w:rPr>
@@ -484,325 +567,575 @@
     </w:p>
     <w:p>
       <w:pPr>
-        <w:rPr>
-          <w:rFonts w:ascii="Goudy Old Style" w:hAnsi="Goudy Old Style"/>
-        </w:rPr>
-      </w:pPr>
-    </w:p>
-    <w:p>
-      <w:pPr>
-        <w:rPr>
-          <w:rFonts w:ascii="Goudy Old Style" w:hAnsi="Goudy Old Style"/>
-        </w:rPr>
-      </w:pPr>
-      <w:r>
-        <w:rPr>
-          <w:rFonts w:ascii="Goudy Old Style" w:hAnsi="Goudy Old Style"/>
-        </w:rPr>
-        <w:t>SLT implementation</w:t>
-      </w:r>
-    </w:p>
-    <w:p>
-      <w:pPr>
-        <w:rPr>
-          <w:rFonts w:ascii="Goudy Old Style" w:hAnsi="Goudy Old Style"/>
-        </w:rPr>
-      </w:pPr>
-    </w:p>
-    <w:p>
-      <w:pPr>
-        <w:rPr>
-          <w:rFonts w:ascii="Goudy Old Style" w:hAnsi="Goudy Old Style"/>
-        </w:rPr>
-      </w:pPr>
-      <w:r>
-        <w:rPr>
-          <w:rFonts w:ascii="Goudy Old Style" w:hAnsi="Goudy Old Style"/>
-        </w:rPr>
-        <w:t>SRL implementation</w:t>
-      </w:r>
-    </w:p>
-    <w:p>
-      <w:pPr>
-        <w:rPr>
-          <w:rFonts w:ascii="Goudy Old Style" w:hAnsi="Goudy Old Style"/>
-        </w:rPr>
-      </w:pPr>
-    </w:p>
-    <w:p>
-      <w:pPr>
-        <w:rPr>
-          <w:rFonts w:ascii="Goudy Old Style" w:hAnsi="Goudy Old Style"/>
-        </w:rPr>
-      </w:pPr>
-      <w:r>
-        <w:rPr>
-          <w:rFonts w:ascii="Goudy Old Style" w:hAnsi="Goudy Old Style"/>
-        </w:rPr>
-        <w:t>The SRL is built by concatenating 32 zeros to the left of the input X to create a 64-bit bus. 32 MUXES are then connected to the 64 wires as per the sketch below.  This allows for the previously occupied bits to be set to zero when shifting occurs.</w:t>
-      </w:r>
-    </w:p>
-    <w:p>
-      <w:pPr>
-        <w:rPr>
-          <w:rFonts w:ascii="Goudy Old Style" w:hAnsi="Goudy Old Style"/>
-        </w:rPr>
-      </w:pPr>
-    </w:p>
-    <w:p>
-      <w:pPr>
-        <w:rPr>
-          <w:rFonts w:ascii="Goudy Old Style" w:hAnsi="Goudy Old Style"/>
-        </w:rPr>
-      </w:pPr>
-      <w:r>
-        <w:rPr>
-          <w:rFonts w:ascii="Goudy Old Style" w:hAnsi="Goudy Old Style"/>
-        </w:rPr>
-        <w:t xml:space="preserve">The output of the SRL is then </w:t>
-      </w:r>
-      <w:r>
-        <w:rPr>
-          <w:rFonts w:ascii="Goudy Old Style" w:hAnsi="Goudy Old Style"/>
-        </w:rPr>
-        <w:t xml:space="preserve">connected to one input of a 2:1 mux. This mux connects the SRL to the output Z only if the </w:t>
-      </w:r>
-      <w:proofErr w:type="spellStart"/>
-      <w:r>
-        <w:rPr>
-          <w:rFonts w:ascii="Goudy Old Style" w:hAnsi="Goudy Old Style"/>
-        </w:rPr>
-        <w:t>shamt</w:t>
-      </w:r>
-      <w:proofErr w:type="spellEnd"/>
-      <w:r>
-        <w:rPr>
-          <w:rFonts w:ascii="Goudy Old Style" w:hAnsi="Goudy Old Style"/>
-        </w:rPr>
-        <w:t xml:space="preserve"> Y is less than or equal to 11111 (32base10). Otherwise it connects the mux to ground (zeros)</w:t>
-      </w:r>
-      <w:r>
-        <w:rPr>
-          <w:rFonts w:ascii="Goudy Old Style" w:hAnsi="Goudy Old Style"/>
-        </w:rPr>
-        <w:t xml:space="preserve"> thus when the </w:t>
-      </w:r>
-      <w:proofErr w:type="spellStart"/>
-      <w:r>
-        <w:rPr>
-          <w:rFonts w:ascii="Goudy Old Style" w:hAnsi="Goudy Old Style"/>
-        </w:rPr>
-        <w:t>shamt</w:t>
-      </w:r>
-      <w:proofErr w:type="spellEnd"/>
-      <w:r>
-        <w:rPr>
-          <w:rFonts w:ascii="Goudy Old Style" w:hAnsi="Goudy Old Style"/>
-        </w:rPr>
-        <w:t xml:space="preserve"> is greater than 11111 then the output is 32’b0.</w:t>
-      </w:r>
-    </w:p>
-    <w:p>
-      <w:pPr>
-        <w:rPr>
-          <w:rFonts w:ascii="Goudy Old Style" w:hAnsi="Goudy Old Style"/>
-        </w:rPr>
-      </w:pPr>
-    </w:p>
-    <w:p>
-      <w:pPr>
-        <w:rPr>
-          <w:rFonts w:ascii="Goudy Old Style" w:hAnsi="Goudy Old Style"/>
-        </w:rPr>
-      </w:pPr>
-      <w:r>
-        <w:rPr>
-          <w:rFonts w:ascii="Goudy Old Style" w:hAnsi="Goudy Old Style"/>
-        </w:rPr>
-        <w:t xml:space="preserve">The SRL is tested by checking whether shifting the </w:t>
-      </w:r>
-      <w:proofErr w:type="spellStart"/>
-      <w:r>
-        <w:rPr>
-          <w:rFonts w:ascii="Goudy Old Style" w:hAnsi="Goudy Old Style"/>
-        </w:rPr>
-        <w:t>Xs</w:t>
-      </w:r>
-      <w:proofErr w:type="spellEnd"/>
-      <w:r>
-        <w:rPr>
-          <w:rFonts w:ascii="Goudy Old Style" w:hAnsi="Goudy Old Style"/>
-        </w:rPr>
-        <w:t xml:space="preserve"> specified above shift by their corresponding Ys. </w:t>
-      </w:r>
-    </w:p>
-    <w:p>
-      <w:pPr>
-        <w:rPr>
-          <w:rFonts w:ascii="Goudy Old Style" w:hAnsi="Goudy Old Style"/>
-        </w:rPr>
-      </w:pPr>
-    </w:p>
-    <w:p>
-      <w:pPr>
-        <w:rPr>
-          <w:rFonts w:ascii="Goudy Old Style" w:hAnsi="Goudy Old Style"/>
-        </w:rPr>
-      </w:pPr>
-    </w:p>
-    <w:p>
-      <w:pPr>
-        <w:rPr>
-          <w:rFonts w:ascii="Goudy Old Style" w:hAnsi="Goudy Old Style"/>
-        </w:rPr>
-      </w:pPr>
-      <w:r>
-        <w:rPr>
-          <w:rFonts w:ascii="Goudy Old Style" w:hAnsi="Goudy Old Style"/>
-        </w:rPr>
-        <w:t xml:space="preserve">SLL implementation </w:t>
-      </w:r>
-    </w:p>
-    <w:p>
-      <w:pPr>
-        <w:rPr>
-          <w:rFonts w:ascii="Goudy Old Style" w:hAnsi="Goudy Old Style"/>
-        </w:rPr>
-      </w:pPr>
-    </w:p>
-    <w:p>
-      <w:pPr>
-        <w:rPr>
-          <w:rFonts w:ascii="Goudy Old Style" w:hAnsi="Goudy Old Style"/>
-        </w:rPr>
-      </w:pPr>
-      <w:r>
-        <w:rPr>
-          <w:rFonts w:ascii="Goudy Old Style" w:hAnsi="Goudy Old Style"/>
-        </w:rPr>
-        <w:lastRenderedPageBreak/>
-        <w:t>The S</w:t>
-      </w:r>
-      <w:r>
-        <w:rPr>
-          <w:rFonts w:ascii="Goudy Old Style" w:hAnsi="Goudy Old Style"/>
-        </w:rPr>
-        <w:t>L</w:t>
-      </w:r>
-      <w:r>
-        <w:rPr>
-          <w:rFonts w:ascii="Goudy Old Style" w:hAnsi="Goudy Old Style"/>
-        </w:rPr>
-        <w:t>L is</w:t>
-      </w:r>
-      <w:r>
-        <w:rPr>
-          <w:rFonts w:ascii="Goudy Old Style" w:hAnsi="Goudy Old Style"/>
-        </w:rPr>
-        <w:t xml:space="preserve"> similar to the SRL except that</w:t>
-      </w:r>
-      <w:r>
-        <w:rPr>
-          <w:rFonts w:ascii="Goudy Old Style" w:hAnsi="Goudy Old Style"/>
-        </w:rPr>
-        <w:t xml:space="preserve"> </w:t>
-      </w:r>
-      <w:r>
-        <w:rPr>
-          <w:rFonts w:ascii="Goudy Old Style" w:hAnsi="Goudy Old Style"/>
-        </w:rPr>
-        <w:t xml:space="preserve">it concatenates </w:t>
-      </w:r>
-      <w:r>
-        <w:rPr>
-          <w:rFonts w:ascii="Goudy Old Style" w:hAnsi="Goudy Old Style"/>
-        </w:rPr>
-        <w:t xml:space="preserve">32 </w:t>
-      </w:r>
-      <w:r>
-        <w:rPr>
-          <w:rFonts w:ascii="Goudy Old Style" w:hAnsi="Goudy Old Style"/>
-        </w:rPr>
-        <w:t>zeros</w:t>
-      </w:r>
-      <w:r>
-        <w:rPr>
-          <w:rFonts w:ascii="Goudy Old Style" w:hAnsi="Goudy Old Style"/>
-        </w:rPr>
-        <w:t xml:space="preserve"> to the </w:t>
-      </w:r>
-      <w:r>
-        <w:rPr>
-          <w:rFonts w:ascii="Goudy Old Style" w:hAnsi="Goudy Old Style"/>
-        </w:rPr>
-        <w:t xml:space="preserve">right </w:t>
-      </w:r>
-      <w:r>
-        <w:rPr>
-          <w:rFonts w:ascii="Goudy Old Style" w:hAnsi="Goudy Old Style"/>
-        </w:rPr>
-        <w:t>of the input X to create a 64-bit bus. 32 MUXES are then connected to the 64 wires as per the sketch below.  This allows for the previously occupied bits to be set to zero when shifting occurs.</w:t>
-      </w:r>
-    </w:p>
-    <w:p>
-      <w:pPr>
-        <w:rPr>
-          <w:rFonts w:ascii="Goudy Old Style" w:hAnsi="Goudy Old Style"/>
-        </w:rPr>
-      </w:pPr>
+        <w:pStyle w:val="ListParagraph"/>
+        <w:numPr>
+          <w:ilvl w:val="0"/>
+          <w:numId w:val="1"/>
+        </w:numPr>
+        <w:spacing w:line="276" w:lineRule="auto"/>
+        <w:rPr>
+          <w:rFonts w:ascii="Goudy Old Style" w:hAnsi="Goudy Old Style"/>
+        </w:rPr>
+      </w:pPr>
+      <w:r>
+        <w:rPr>
+          <w:rFonts w:ascii="Goudy Old Style" w:hAnsi="Goudy Old Style"/>
+        </w:rPr>
+        <w:t xml:space="preserve">The subtractor subtracted as specified and triggered the overflow for the difference of negative </w:t>
+      </w:r>
+      <w:r>
+        <w:rPr>
+          <w:rFonts w:ascii="Goudy Old Style" w:hAnsi="Goudy Old Style"/>
+        </w:rPr>
+        <w:t xml:space="preserve">max 32-bit number and </w:t>
+      </w:r>
+      <w:r>
+        <w:rPr>
+          <w:rFonts w:ascii="Goudy Old Style" w:hAnsi="Goudy Old Style"/>
+        </w:rPr>
+        <w:t>-</w:t>
+      </w:r>
+      <w:r>
+        <w:rPr>
+          <w:rFonts w:ascii="Goudy Old Style" w:hAnsi="Goudy Old Style"/>
+        </w:rPr>
+        <w:t>1</w:t>
+      </w:r>
+      <w:r>
+        <w:rPr>
+          <w:rFonts w:ascii="Goudy Old Style" w:hAnsi="Goudy Old Style"/>
+        </w:rPr>
+        <w:t>.</w:t>
+      </w:r>
+    </w:p>
+    <w:p>
+      <w:pPr>
+        <w:spacing w:line="276" w:lineRule="auto"/>
+        <w:rPr>
+          <w:rFonts w:ascii="Goudy Old Style" w:hAnsi="Goudy Old Style"/>
+          <w:b/>
+        </w:rPr>
+      </w:pPr>
+    </w:p>
+    <w:p>
+      <w:pPr>
+        <w:spacing w:line="276" w:lineRule="auto"/>
+        <w:rPr>
+          <w:rFonts w:ascii="Goudy Old Style" w:hAnsi="Goudy Old Style"/>
+          <w:b/>
+        </w:rPr>
+      </w:pPr>
+      <w:r>
+        <w:rPr>
+          <w:rFonts w:ascii="Goudy Old Style" w:hAnsi="Goudy Old Style"/>
+          <w:b/>
+        </w:rPr>
+        <w:t xml:space="preserve">Subtraction Implementation </w:t>
+      </w:r>
+    </w:p>
+    <w:p>
+      <w:pPr>
+        <w:spacing w:line="276" w:lineRule="auto"/>
+        <w:rPr>
+          <w:rFonts w:ascii="Goudy Old Style" w:hAnsi="Goudy Old Style"/>
+        </w:rPr>
+      </w:pPr>
+      <w:r>
+        <w:rPr>
+          <w:rFonts w:ascii="Goudy Old Style" w:hAnsi="Goudy Old Style"/>
+          <w:b/>
+        </w:rPr>
+        <w:tab/>
+      </w:r>
+      <w:r>
+        <w:rPr>
+          <w:rFonts w:ascii="Goudy Old Style" w:hAnsi="Goudy Old Style"/>
+        </w:rPr>
+        <w:t>To implement the subtractor, we simply use the adder. For the Y bus, we invert all the bits before connecting it to the subtractor. We additionally set carry-in in order to do an accur</w:t>
+      </w:r>
       <w:bookmarkStart w:id="0" w:name="_GoBack"/>
       <w:bookmarkEnd w:id="0"/>
-    </w:p>
-    <w:p>
-      <w:pPr>
-        <w:rPr>
-          <w:rFonts w:ascii="Goudy Old Style" w:hAnsi="Goudy Old Style"/>
-        </w:rPr>
-      </w:pPr>
-    </w:p>
-    <w:p>
-      <w:pPr>
-        <w:rPr>
-          <w:rFonts w:ascii="Goudy Old Style" w:hAnsi="Goudy Old Style"/>
-        </w:rPr>
-      </w:pPr>
-    </w:p>
-    <w:p>
-      <w:pPr>
-        <w:rPr>
-          <w:rFonts w:ascii="Goudy Old Style" w:hAnsi="Goudy Old Style"/>
-        </w:rPr>
-      </w:pPr>
-      <w:r>
-        <w:rPr>
-          <w:rFonts w:ascii="Goudy Old Style" w:hAnsi="Goudy Old Style"/>
+      <w:r>
+        <w:rPr>
+          <w:rFonts w:ascii="Goudy Old Style" w:hAnsi="Goudy Old Style"/>
+        </w:rPr>
+        <w:t xml:space="preserve">ate 2’s complement inversion of Y. The output is simply the difference of X and Y, (X – Y). </w:t>
+      </w:r>
+    </w:p>
+    <w:p>
+      <w:pPr>
+        <w:spacing w:line="276" w:lineRule="auto"/>
+        <w:rPr>
+          <w:rFonts w:ascii="Goudy Old Style" w:hAnsi="Goudy Old Style"/>
+          <w:b/>
+        </w:rPr>
+      </w:pPr>
+    </w:p>
+    <w:p>
+      <w:pPr>
+        <w:spacing w:line="276" w:lineRule="auto"/>
+        <w:rPr>
+          <w:rFonts w:ascii="Goudy Old Style" w:hAnsi="Goudy Old Style"/>
+          <w:b/>
+        </w:rPr>
+      </w:pPr>
+      <w:r>
+        <w:rPr>
+          <w:rFonts w:ascii="Goudy Old Style" w:hAnsi="Goudy Old Style"/>
+          <w:b/>
+        </w:rPr>
+        <w:t>SLT implementation</w:t>
+      </w:r>
+    </w:p>
+    <w:p>
+      <w:pPr>
+        <w:spacing w:line="276" w:lineRule="auto"/>
+        <w:ind w:firstLine="720"/>
+        <w:rPr>
+          <w:rFonts w:ascii="Goudy Old Style" w:hAnsi="Goudy Old Style"/>
+        </w:rPr>
+      </w:pPr>
+      <w:r>
+        <w:rPr>
+          <w:rFonts w:ascii="Goudy Old Style" w:hAnsi="Goudy Old Style"/>
+        </w:rPr>
+        <w:t xml:space="preserve">The SLT is built by using the subtractor module and looking at the MSB of the output. This indicates whether the number is negative or not in the case where we have two positive or two negative inputs. In the other cases, we know which input is larger and hence do not have to look at the subtraction. </w:t>
+      </w:r>
+    </w:p>
+    <w:p>
+      <w:pPr>
+        <w:spacing w:line="276" w:lineRule="auto"/>
+        <w:ind w:firstLine="720"/>
+        <w:rPr>
+          <w:rFonts w:ascii="Goudy Old Style" w:hAnsi="Goudy Old Style"/>
+        </w:rPr>
+      </w:pPr>
+      <w:r>
+        <w:rPr>
+          <w:rFonts w:ascii="Goudy Old Style" w:hAnsi="Goudy Old Style"/>
+        </w:rPr>
+        <w:lastRenderedPageBreak/>
+        <w:t>This logic is summarized in the truth table in the sketches. A sum-of-products of the MSBs of X, Y and the subtraction result gives the logic for the SLT output.</w:t>
+      </w:r>
+      <w:r>
+        <w:rPr>
+          <w:rFonts w:ascii="Goudy Old Style" w:hAnsi="Goudy Old Style"/>
+        </w:rPr>
+        <w:t xml:space="preserve"> It is checked by using previous test values and observing the </w:t>
+      </w:r>
+      <w:proofErr w:type="spellStart"/>
+      <w:r>
+        <w:rPr>
+          <w:rFonts w:ascii="Goudy Old Style" w:hAnsi="Goudy Old Style"/>
+        </w:rPr>
+        <w:t>anticpated</w:t>
+      </w:r>
+      <w:proofErr w:type="spellEnd"/>
+      <w:r>
+        <w:rPr>
+          <w:rFonts w:ascii="Goudy Old Style" w:hAnsi="Goudy Old Style"/>
+        </w:rPr>
+        <w:t xml:space="preserve"> outcome.</w:t>
+      </w:r>
+    </w:p>
+    <w:p>
+      <w:pPr>
+        <w:spacing w:line="276" w:lineRule="auto"/>
+        <w:rPr>
+          <w:rFonts w:ascii="Goudy Old Style" w:hAnsi="Goudy Old Style"/>
+        </w:rPr>
+      </w:pPr>
+    </w:p>
+    <w:p>
+      <w:pPr>
+        <w:spacing w:line="276" w:lineRule="auto"/>
+        <w:rPr>
+          <w:rFonts w:ascii="Goudy Old Style" w:hAnsi="Goudy Old Style"/>
+          <w:b/>
+        </w:rPr>
+      </w:pPr>
+      <w:r>
+        <w:rPr>
+          <w:rFonts w:ascii="Goudy Old Style" w:hAnsi="Goudy Old Style"/>
+          <w:b/>
+        </w:rPr>
+        <w:t>SRL implementation</w:t>
+      </w:r>
+    </w:p>
+    <w:p>
+      <w:pPr>
+        <w:spacing w:line="276" w:lineRule="auto"/>
+        <w:ind w:firstLine="720"/>
+        <w:rPr>
+          <w:rFonts w:ascii="Goudy Old Style" w:hAnsi="Goudy Old Style"/>
+        </w:rPr>
+      </w:pPr>
+      <w:r>
+        <w:rPr>
+          <w:rFonts w:ascii="Goudy Old Style" w:hAnsi="Goudy Old Style"/>
+        </w:rPr>
+        <w:t>The SRL is built by concatenating 32 zeros to the left of the input X to create a 64-bit bus. 32 MUX</w:t>
+      </w:r>
+      <w:r>
+        <w:rPr>
+          <w:rFonts w:ascii="Goudy Old Style" w:hAnsi="Goudy Old Style"/>
+        </w:rPr>
+        <w:t>s</w:t>
+      </w:r>
+      <w:r>
+        <w:rPr>
+          <w:rFonts w:ascii="Goudy Old Style" w:hAnsi="Goudy Old Style"/>
+        </w:rPr>
+        <w:t xml:space="preserve"> are then connected to the 64 wires as per the sketch.  This allows for the previously occupied bits to be set to zero when shifting occurs.</w:t>
+      </w:r>
+    </w:p>
+    <w:p>
+      <w:pPr>
+        <w:spacing w:line="276" w:lineRule="auto"/>
+        <w:ind w:firstLine="720"/>
+        <w:rPr>
+          <w:rFonts w:ascii="Goudy Old Style" w:hAnsi="Goudy Old Style"/>
+        </w:rPr>
+      </w:pPr>
+      <w:r>
+        <w:rPr>
+          <w:rFonts w:ascii="Goudy Old Style" w:hAnsi="Goudy Old Style"/>
+        </w:rPr>
+        <w:t xml:space="preserve">The output of the SRL is then </w:t>
+      </w:r>
+      <w:r>
+        <w:rPr>
+          <w:rFonts w:ascii="Goudy Old Style" w:hAnsi="Goudy Old Style"/>
+        </w:rPr>
+        <w:t xml:space="preserve">connected to one input of a 2:1 mux. This mux connects the SRL to the output Z only if the </w:t>
+      </w:r>
+      <w:r>
+        <w:rPr>
+          <w:rFonts w:ascii="Goudy Old Style" w:hAnsi="Goudy Old Style"/>
+        </w:rPr>
+        <w:t>select ‘</w:t>
+      </w:r>
+      <w:proofErr w:type="spellStart"/>
+      <w:r>
+        <w:rPr>
+          <w:rFonts w:ascii="Goudy Old Style" w:hAnsi="Goudy Old Style"/>
+        </w:rPr>
+        <w:t>shamt</w:t>
+      </w:r>
+      <w:proofErr w:type="spellEnd"/>
+      <w:r>
+        <w:rPr>
+          <w:rFonts w:ascii="Goudy Old Style" w:hAnsi="Goudy Old Style"/>
+        </w:rPr>
+        <w:t>’</w:t>
+      </w:r>
+      <w:r>
+        <w:rPr>
+          <w:rFonts w:ascii="Goudy Old Style" w:hAnsi="Goudy Old Style"/>
+        </w:rPr>
+        <w:t xml:space="preserve"> Y is less than or equal to 11111 (32base</w:t>
+      </w:r>
+      <w:r>
+        <w:rPr>
+          <w:rFonts w:ascii="Goudy Old Style" w:hAnsi="Goudy Old Style"/>
+        </w:rPr>
+        <w:t>2</w:t>
+      </w:r>
+      <w:r>
+        <w:rPr>
+          <w:rFonts w:ascii="Goudy Old Style" w:hAnsi="Goudy Old Style"/>
+        </w:rPr>
+        <w:t>).</w:t>
+      </w:r>
+      <w:r>
+        <w:rPr>
+          <w:rFonts w:ascii="Goudy Old Style" w:hAnsi="Goudy Old Style"/>
+        </w:rPr>
+        <w:t xml:space="preserve"> </w:t>
+      </w:r>
+      <w:r>
+        <w:rPr>
+          <w:rFonts w:ascii="Goudy Old Style" w:hAnsi="Goudy Old Style"/>
+        </w:rPr>
+        <w:t>Otherwise it connects the mux to ground (zeros)</w:t>
+      </w:r>
+      <w:r>
+        <w:rPr>
+          <w:rFonts w:ascii="Goudy Old Style" w:hAnsi="Goudy Old Style"/>
+        </w:rPr>
+        <w:t xml:space="preserve"> thus when the </w:t>
+      </w:r>
+      <w:proofErr w:type="spellStart"/>
+      <w:r>
+        <w:rPr>
+          <w:rFonts w:ascii="Goudy Old Style" w:hAnsi="Goudy Old Style"/>
+        </w:rPr>
+        <w:t>shamt</w:t>
+      </w:r>
+      <w:proofErr w:type="spellEnd"/>
+      <w:r>
+        <w:rPr>
+          <w:rFonts w:ascii="Goudy Old Style" w:hAnsi="Goudy Old Style"/>
+        </w:rPr>
+        <w:t xml:space="preserve"> is greater than 11111 then the output is 32’b0.</w:t>
+      </w:r>
+    </w:p>
+    <w:p>
+      <w:pPr>
+        <w:spacing w:line="276" w:lineRule="auto"/>
+        <w:ind w:firstLine="720"/>
+        <w:rPr>
+          <w:rFonts w:ascii="Goudy Old Style" w:hAnsi="Goudy Old Style"/>
+        </w:rPr>
+      </w:pPr>
+      <w:r>
+        <w:rPr>
+          <w:rFonts w:ascii="Goudy Old Style" w:hAnsi="Goudy Old Style"/>
+        </w:rPr>
+        <w:t xml:space="preserve">The SRL is tested by checking whether shifting the </w:t>
+      </w:r>
+      <w:proofErr w:type="spellStart"/>
+      <w:r>
+        <w:rPr>
+          <w:rFonts w:ascii="Goudy Old Style" w:hAnsi="Goudy Old Style"/>
+        </w:rPr>
+        <w:t>Xs</w:t>
+      </w:r>
+      <w:proofErr w:type="spellEnd"/>
+      <w:r>
+        <w:rPr>
+          <w:rFonts w:ascii="Goudy Old Style" w:hAnsi="Goudy Old Style"/>
+        </w:rPr>
+        <w:t xml:space="preserve"> specified above shift by their corresponding Ys. </w:t>
+      </w:r>
+    </w:p>
+    <w:p>
+      <w:pPr>
+        <w:spacing w:line="276" w:lineRule="auto"/>
+        <w:rPr>
+          <w:rFonts w:ascii="Goudy Old Style" w:hAnsi="Goudy Old Style"/>
+        </w:rPr>
+      </w:pPr>
+    </w:p>
+    <w:p>
+      <w:pPr>
+        <w:spacing w:line="276" w:lineRule="auto"/>
+        <w:rPr>
+          <w:rFonts w:ascii="Goudy Old Style" w:hAnsi="Goudy Old Style"/>
+        </w:rPr>
+      </w:pPr>
+    </w:p>
+    <w:p>
+      <w:pPr>
+        <w:spacing w:line="276" w:lineRule="auto"/>
+        <w:rPr>
+          <w:rFonts w:ascii="Goudy Old Style" w:hAnsi="Goudy Old Style"/>
+          <w:b/>
+        </w:rPr>
+      </w:pPr>
+      <w:r>
+        <w:rPr>
+          <w:rFonts w:ascii="Goudy Old Style" w:hAnsi="Goudy Old Style"/>
+          <w:b/>
+        </w:rPr>
+        <w:t xml:space="preserve">SLL implementation </w:t>
+      </w:r>
+    </w:p>
+    <w:p>
+      <w:pPr>
+        <w:spacing w:line="276" w:lineRule="auto"/>
+        <w:ind w:firstLine="720"/>
+        <w:rPr>
+          <w:rFonts w:ascii="Goudy Old Style" w:hAnsi="Goudy Old Style"/>
+        </w:rPr>
+      </w:pPr>
+      <w:r>
+        <w:rPr>
+          <w:rFonts w:ascii="Goudy Old Style" w:hAnsi="Goudy Old Style"/>
+        </w:rPr>
+        <w:t>The SLL is similar to the SRL except that it concatenates 32 zeros to the right of the input X to create a 64-bit bus. 32 MUXES are then connected to the 64 wires as per the sketch below.  This allows for the previously occupied bits to be set to zero when shifting occurs.</w:t>
+      </w:r>
+    </w:p>
+    <w:p>
+      <w:pPr>
+        <w:spacing w:line="276" w:lineRule="auto"/>
+        <w:ind w:firstLine="720"/>
+        <w:rPr>
+          <w:rFonts w:ascii="Goudy Old Style" w:hAnsi="Goudy Old Style"/>
+        </w:rPr>
+      </w:pPr>
+      <w:r>
+        <w:rPr>
+          <w:rFonts w:ascii="Goudy Old Style" w:hAnsi="Goudy Old Style"/>
+        </w:rPr>
+        <w:t>The output of the S</w:t>
+      </w:r>
+      <w:r>
+        <w:rPr>
+          <w:rFonts w:ascii="Goudy Old Style" w:hAnsi="Goudy Old Style"/>
+        </w:rPr>
+        <w:t>L</w:t>
+      </w:r>
+      <w:r>
+        <w:rPr>
+          <w:rFonts w:ascii="Goudy Old Style" w:hAnsi="Goudy Old Style"/>
+        </w:rPr>
+        <w:t>L is then connected to one input of a 2:1 mux. This mux connects the SRL to the output Z only if the select ‘</w:t>
+      </w:r>
+      <w:proofErr w:type="spellStart"/>
+      <w:r>
+        <w:rPr>
+          <w:rFonts w:ascii="Goudy Old Style" w:hAnsi="Goudy Old Style"/>
+        </w:rPr>
+        <w:t>shamt</w:t>
+      </w:r>
+      <w:proofErr w:type="spellEnd"/>
+      <w:r>
+        <w:rPr>
+          <w:rFonts w:ascii="Goudy Old Style" w:hAnsi="Goudy Old Style"/>
+        </w:rPr>
+        <w:t xml:space="preserve">’ Y is less than or equal to 11111 (32base2). Otherwise it connects the mux to ground (zeros) thus when the </w:t>
+      </w:r>
+      <w:proofErr w:type="spellStart"/>
+      <w:r>
+        <w:rPr>
+          <w:rFonts w:ascii="Goudy Old Style" w:hAnsi="Goudy Old Style"/>
+        </w:rPr>
+        <w:t>shamt</w:t>
+      </w:r>
+      <w:proofErr w:type="spellEnd"/>
+      <w:r>
+        <w:rPr>
+          <w:rFonts w:ascii="Goudy Old Style" w:hAnsi="Goudy Old Style"/>
+        </w:rPr>
+        <w:t xml:space="preserve"> is greater than 11111 then the output is 32’b0.</w:t>
+      </w:r>
+    </w:p>
+    <w:p>
+      <w:pPr>
+        <w:spacing w:line="276" w:lineRule="auto"/>
+        <w:ind w:firstLine="720"/>
+        <w:rPr>
+          <w:rFonts w:ascii="Goudy Old Style" w:hAnsi="Goudy Old Style"/>
+        </w:rPr>
+      </w:pPr>
+      <w:r>
+        <w:rPr>
+          <w:rFonts w:ascii="Goudy Old Style" w:hAnsi="Goudy Old Style"/>
+        </w:rPr>
+        <w:t>The S</w:t>
+      </w:r>
+      <w:r>
+        <w:rPr>
+          <w:rFonts w:ascii="Goudy Old Style" w:hAnsi="Goudy Old Style"/>
+        </w:rPr>
+        <w:t>L</w:t>
+      </w:r>
+      <w:r>
+        <w:rPr>
+          <w:rFonts w:ascii="Goudy Old Style" w:hAnsi="Goudy Old Style"/>
+        </w:rPr>
+        <w:t xml:space="preserve">L is tested by checking whether shifting the </w:t>
+      </w:r>
+      <w:proofErr w:type="spellStart"/>
+      <w:r>
+        <w:rPr>
+          <w:rFonts w:ascii="Goudy Old Style" w:hAnsi="Goudy Old Style"/>
+        </w:rPr>
+        <w:t>Xs</w:t>
+      </w:r>
+      <w:proofErr w:type="spellEnd"/>
+      <w:r>
+        <w:rPr>
+          <w:rFonts w:ascii="Goudy Old Style" w:hAnsi="Goudy Old Style"/>
+        </w:rPr>
+        <w:t xml:space="preserve"> specified above shift by their corresponding Ys. </w:t>
+      </w:r>
+    </w:p>
+    <w:p>
+      <w:pPr>
+        <w:spacing w:line="276" w:lineRule="auto"/>
+        <w:rPr>
+          <w:rFonts w:ascii="Goudy Old Style" w:hAnsi="Goudy Old Style"/>
+        </w:rPr>
+      </w:pPr>
+    </w:p>
+    <w:p>
+      <w:pPr>
+        <w:spacing w:line="276" w:lineRule="auto"/>
+        <w:rPr>
+          <w:rFonts w:ascii="Goudy Old Style" w:hAnsi="Goudy Old Style"/>
+          <w:b/>
+        </w:rPr>
+      </w:pPr>
+      <w:r>
+        <w:rPr>
+          <w:rFonts w:ascii="Goudy Old Style" w:hAnsi="Goudy Old Style"/>
+          <w:b/>
         </w:rPr>
         <w:t>SRA implementation</w:t>
       </w:r>
     </w:p>
     <w:p>
       <w:pPr>
-        <w:rPr>
-          <w:rFonts w:ascii="Goudy Old Style" w:hAnsi="Goudy Old Style"/>
-        </w:rPr>
-      </w:pPr>
-    </w:p>
-    <w:p>
-      <w:pPr>
-        <w:rPr>
-          <w:rFonts w:ascii="Goudy Old Style" w:hAnsi="Goudy Old Style"/>
-        </w:rPr>
-      </w:pPr>
-    </w:p>
-    <w:p>
-      <w:pPr>
-        <w:rPr>
-          <w:rFonts w:ascii="Goudy Old Style" w:hAnsi="Goudy Old Style"/>
-        </w:rPr>
-      </w:pPr>
-    </w:p>
-    <w:p>
-      <w:pPr>
+        <w:spacing w:line="276" w:lineRule="auto"/>
+        <w:ind w:firstLine="720"/>
+        <w:rPr>
+          <w:rFonts w:ascii="Goudy Old Style" w:hAnsi="Goudy Old Style"/>
+        </w:rPr>
+      </w:pPr>
+      <w:r>
+        <w:rPr>
+          <w:rFonts w:ascii="Goudy Old Style" w:hAnsi="Goudy Old Style"/>
+        </w:rPr>
+        <w:t xml:space="preserve">The SRA is implemented almost identically to the SRL. The difference lies in how the 64-bit bus is constructed. Instead of concatenating 32 zeros to the left of X, we concatenate 32 MSBs of X to the left of X. </w:t>
+      </w:r>
+      <w:r>
+        <w:rPr>
+          <w:rFonts w:ascii="Goudy Old Style" w:hAnsi="Goudy Old Style"/>
+        </w:rPr>
+        <w:t xml:space="preserve">This allows for the previously occupied bits to be set to </w:t>
+      </w:r>
+      <w:r>
+        <w:rPr>
+          <w:rFonts w:ascii="Goudy Old Style" w:hAnsi="Goudy Old Style"/>
+        </w:rPr>
+        <w:t>the MSB of X</w:t>
+      </w:r>
+      <w:r>
+        <w:rPr>
+          <w:rFonts w:ascii="Goudy Old Style" w:hAnsi="Goudy Old Style"/>
+        </w:rPr>
+        <w:t xml:space="preserve"> when shifting occurs.</w:t>
+      </w:r>
+    </w:p>
+    <w:p>
+      <w:pPr>
+        <w:spacing w:line="276" w:lineRule="auto"/>
+        <w:rPr>
+          <w:rFonts w:ascii="Goudy Old Style" w:hAnsi="Goudy Old Style"/>
+        </w:rPr>
+      </w:pPr>
+    </w:p>
+    <w:p>
+      <w:pPr>
+        <w:spacing w:line="276" w:lineRule="auto"/>
+        <w:rPr>
+          <w:rFonts w:ascii="Goudy Old Style" w:hAnsi="Goudy Old Style"/>
+        </w:rPr>
+      </w:pPr>
+    </w:p>
+    <w:p>
+      <w:pPr>
+        <w:spacing w:line="276" w:lineRule="auto"/>
+        <w:rPr>
+          <w:rFonts w:ascii="Goudy Old Style" w:hAnsi="Goudy Old Style"/>
+        </w:rPr>
+      </w:pPr>
+    </w:p>
+    <w:p>
+      <w:pPr>
+        <w:spacing w:line="276" w:lineRule="auto"/>
         <w:rPr>
           <w:rFonts w:ascii="Goudy Old Style" w:hAnsi="Goudy Old Style"/>
         </w:rPr>

</xml_diff>